<commit_message>
my doc gdd updated
</commit_message>
<xml_diff>
--- a/W2D1/my_LITE_GDD.docx
+++ b/W2D1/my_LITE_GDD.docx
@@ -709,7 +709,7 @@
           <w:noProof/>
         </w:rPr>
         <w:drawing>
-          <wp:inline distT="0" distB="0" distL="0" distR="0" wp14:anchorId="71053827" wp14:editId="5A65AAFC">
+          <wp:inline distT="0" distB="0" distL="0" distR="0" wp14:anchorId="71053827" wp14:editId="617BDE4A">
             <wp:extent cx="3981450" cy="2836751"/>
             <wp:effectExtent l="0" t="0" r="0" b="1905"/>
             <wp:docPr id="1154068220" name="Picture 2" descr="CORFOTO 17x10ft Sfondo notte cupa Foresta orribile Luna ..."/>
@@ -1754,47 +1754,155 @@
       <w:r>
         <w:rPr>
           <w:rFonts w:asciiTheme="majorHAnsi" w:eastAsiaTheme="majorEastAsia" w:hAnsiTheme="majorHAnsi" w:cstheme="majorBidi"/>
-        </w:rPr>
-        <w:t>VITE: 3 massimo.</w:t>
-      </w:r>
-    </w:p>
-    <w:p>
-      <w:pPr>
-        <w:rPr>
-          <w:rFonts w:asciiTheme="majorHAnsi" w:eastAsiaTheme="majorEastAsia" w:hAnsiTheme="majorHAnsi" w:cstheme="majorBidi"/>
-        </w:rPr>
-      </w:pPr>
-      <w:r>
-        <w:rPr>
-          <w:rFonts w:asciiTheme="majorHAnsi" w:eastAsiaTheme="majorEastAsia" w:hAnsiTheme="majorHAnsi" w:cstheme="majorBidi"/>
-        </w:rPr>
-        <w:t>BARRA ENERGIA: classica barra in verde su sfondo rosso che diminuendo dal 100% allo 0% evidenzia l’approssimarsi della morte del personaggio.</w:t>
-      </w:r>
-    </w:p>
-    <w:p>
-      <w:pPr>
-        <w:rPr>
-          <w:rFonts w:asciiTheme="majorHAnsi" w:eastAsiaTheme="majorEastAsia" w:hAnsiTheme="majorHAnsi" w:cstheme="majorBidi"/>
-        </w:rPr>
-      </w:pPr>
-      <w:r>
-        <w:rPr>
-          <w:rFonts w:asciiTheme="majorHAnsi" w:eastAsiaTheme="majorEastAsia" w:hAnsiTheme="majorHAnsi" w:cstheme="majorBidi"/>
-        </w:rPr>
-        <w:t xml:space="preserve"> BARRA STAMINA: una barra di colore arancione che rappresenta quanta possibilità hai di correre o saltare.</w:t>
-      </w:r>
-    </w:p>
-    <w:p>
-      <w:pPr>
-        <w:rPr>
-          <w:rFonts w:asciiTheme="majorHAnsi" w:eastAsiaTheme="majorEastAsia" w:hAnsiTheme="majorHAnsi" w:cstheme="majorBidi"/>
-        </w:rPr>
-      </w:pPr>
-      <w:r>
-        <w:rPr>
-          <w:rFonts w:asciiTheme="majorHAnsi" w:eastAsiaTheme="majorEastAsia" w:hAnsiTheme="majorHAnsi" w:cstheme="majorBidi"/>
-        </w:rPr>
-        <w:t>BARRA MESSAGGI: barra dove compiono le scritte narrative che informano il player di quello che sta succedendo sottolineato da un suono tipico dell’arrivo di un messaggio su cellulare.</w:t>
+          <w:b/>
+          <w:bCs/>
+        </w:rPr>
+        <w:t>VIT</w:t>
+      </w:r>
+      <w:r>
+        <w:rPr>
+          <w:rFonts w:asciiTheme="majorHAnsi" w:eastAsiaTheme="majorEastAsia" w:hAnsiTheme="majorHAnsi" w:cstheme="majorBidi"/>
+          <w:b/>
+          <w:bCs/>
+        </w:rPr>
+        <w:t>A</w:t>
+      </w:r>
+      <w:r>
+        <w:rPr>
+          <w:rFonts w:asciiTheme="majorHAnsi" w:eastAsiaTheme="majorEastAsia" w:hAnsiTheme="majorHAnsi" w:cstheme="majorBidi"/>
+          <w:b/>
+          <w:bCs/>
+        </w:rPr>
+        <w:t>:</w:t>
+      </w:r>
+      <w:r>
+        <w:rPr>
+          <w:rFonts w:asciiTheme="majorHAnsi" w:eastAsiaTheme="majorEastAsia" w:hAnsiTheme="majorHAnsi" w:cstheme="majorBidi"/>
+        </w:rPr>
+        <w:t xml:space="preserve"> 3 ma</w:t>
+      </w:r>
+      <w:r>
+        <w:rPr>
+          <w:rFonts w:asciiTheme="majorHAnsi" w:eastAsiaTheme="majorEastAsia" w:hAnsiTheme="majorHAnsi" w:cstheme="majorBidi"/>
+        </w:rPr>
+        <w:t>x</w:t>
+      </w:r>
+      <w:r>
+        <w:rPr>
+          <w:rFonts w:asciiTheme="majorHAnsi" w:eastAsiaTheme="majorEastAsia" w:hAnsiTheme="majorHAnsi" w:cstheme="majorBidi"/>
+        </w:rPr>
+        <w:t>.</w:t>
+      </w:r>
+    </w:p>
+    <w:p>
+      <w:pPr>
+        <w:rPr>
+          <w:rFonts w:asciiTheme="majorHAnsi" w:eastAsiaTheme="majorEastAsia" w:hAnsiTheme="majorHAnsi" w:cstheme="majorBidi"/>
+        </w:rPr>
+      </w:pPr>
+      <w:r>
+        <w:rPr>
+          <w:rFonts w:asciiTheme="majorHAnsi" w:eastAsiaTheme="majorEastAsia" w:hAnsiTheme="majorHAnsi" w:cstheme="majorBidi"/>
+          <w:b/>
+          <w:bCs/>
+        </w:rPr>
+        <w:t>BARRA ENERGIA:</w:t>
+      </w:r>
+      <w:r>
+        <w:rPr>
+          <w:rFonts w:asciiTheme="majorHAnsi" w:eastAsiaTheme="majorEastAsia" w:hAnsiTheme="majorHAnsi" w:cstheme="majorBidi"/>
+        </w:rPr>
+        <w:t xml:space="preserve"> classica barra in verde su sfondo rosso che diminuendo dal 100% allo 0% evidenzia l’approssimarsi della morte del personaggio.</w:t>
+      </w:r>
+    </w:p>
+    <w:p>
+      <w:pPr>
+        <w:rPr>
+          <w:rFonts w:asciiTheme="majorHAnsi" w:eastAsiaTheme="majorEastAsia" w:hAnsiTheme="majorHAnsi" w:cstheme="majorBidi"/>
+        </w:rPr>
+      </w:pPr>
+      <w:r>
+        <w:rPr>
+          <w:rFonts w:asciiTheme="majorHAnsi" w:eastAsiaTheme="majorEastAsia" w:hAnsiTheme="majorHAnsi" w:cstheme="majorBidi"/>
+          <w:b/>
+          <w:bCs/>
+        </w:rPr>
+        <w:t>BARRA STAMINA:</w:t>
+      </w:r>
+      <w:r>
+        <w:rPr>
+          <w:rFonts w:asciiTheme="majorHAnsi" w:eastAsiaTheme="majorEastAsia" w:hAnsiTheme="majorHAnsi" w:cstheme="majorBidi"/>
+        </w:rPr>
+        <w:t xml:space="preserve"> una barra di colore arancione che </w:t>
+      </w:r>
+      <w:r>
+        <w:rPr>
+          <w:rFonts w:asciiTheme="majorHAnsi" w:eastAsiaTheme="majorEastAsia" w:hAnsiTheme="majorHAnsi" w:cstheme="majorBidi"/>
+        </w:rPr>
+        <w:t xml:space="preserve">determinerà se si può oppure o no </w:t>
+      </w:r>
+      <w:r>
+        <w:rPr>
+          <w:rFonts w:asciiTheme="majorHAnsi" w:eastAsiaTheme="majorEastAsia" w:hAnsiTheme="majorHAnsi" w:cstheme="majorBidi"/>
+        </w:rPr>
+        <w:t>correre o saltare</w:t>
+      </w:r>
+      <w:r>
+        <w:rPr>
+          <w:rFonts w:asciiTheme="majorHAnsi" w:eastAsiaTheme="majorEastAsia" w:hAnsiTheme="majorHAnsi" w:cstheme="majorBidi"/>
+        </w:rPr>
+        <w:t>.</w:t>
+      </w:r>
+    </w:p>
+    <w:p>
+      <w:pPr>
+        <w:rPr>
+          <w:rFonts w:asciiTheme="majorHAnsi" w:eastAsiaTheme="majorEastAsia" w:hAnsiTheme="majorHAnsi" w:cstheme="majorBidi"/>
+        </w:rPr>
+      </w:pPr>
+      <w:r>
+        <w:rPr>
+          <w:rFonts w:asciiTheme="majorHAnsi" w:eastAsiaTheme="majorEastAsia" w:hAnsiTheme="majorHAnsi" w:cstheme="majorBidi"/>
+          <w:b/>
+          <w:bCs/>
+        </w:rPr>
+        <w:t>BARRA MESSAGGI:</w:t>
+      </w:r>
+      <w:r>
+        <w:rPr>
+          <w:rFonts w:asciiTheme="majorHAnsi" w:eastAsiaTheme="majorEastAsia" w:hAnsiTheme="majorHAnsi" w:cstheme="majorBidi"/>
+        </w:rPr>
+        <w:t xml:space="preserve"> barra dove comp</w:t>
+      </w:r>
+      <w:r>
+        <w:rPr>
+          <w:rFonts w:asciiTheme="majorHAnsi" w:eastAsiaTheme="majorEastAsia" w:hAnsiTheme="majorHAnsi" w:cstheme="majorBidi"/>
+        </w:rPr>
+        <w:t>a</w:t>
+      </w:r>
+      <w:r>
+        <w:rPr>
+          <w:rFonts w:asciiTheme="majorHAnsi" w:eastAsiaTheme="majorEastAsia" w:hAnsiTheme="majorHAnsi" w:cstheme="majorBidi"/>
+        </w:rPr>
+        <w:t>iono le scritte narrative che informano il player di quello che sta succedendo sottolineato da un</w:t>
+      </w:r>
+      <w:r>
+        <w:rPr>
+          <w:rFonts w:asciiTheme="majorHAnsi" w:eastAsiaTheme="majorEastAsia" w:hAnsiTheme="majorHAnsi" w:cstheme="majorBidi"/>
+        </w:rPr>
+        <w:t xml:space="preserve"> feedback sonoro</w:t>
+      </w:r>
+      <w:r>
+        <w:rPr>
+          <w:rFonts w:asciiTheme="majorHAnsi" w:eastAsiaTheme="majorEastAsia" w:hAnsiTheme="majorHAnsi" w:cstheme="majorBidi"/>
+        </w:rPr>
+        <w:t xml:space="preserve"> tipico dell’arrivo di un messaggio su cellulare</w:t>
+      </w:r>
+      <w:r>
+        <w:rPr>
+          <w:rFonts w:asciiTheme="majorHAnsi" w:eastAsiaTheme="majorEastAsia" w:hAnsiTheme="majorHAnsi" w:cstheme="majorBidi"/>
+        </w:rPr>
+        <w:t xml:space="preserve"> che si può selezionare dal menu settings.</w:t>
       </w:r>
     </w:p>
     <w:p>
@@ -1816,21 +1924,118 @@
       <w:pPr>
         <w:rPr>
           <w:rFonts w:asciiTheme="majorHAnsi" w:eastAsiaTheme="majorEastAsia" w:hAnsiTheme="majorHAnsi" w:cstheme="majorBidi"/>
+        </w:rPr>
+      </w:pPr>
+      <w:r>
+        <w:rPr>
+          <w:rFonts w:asciiTheme="majorHAnsi" w:eastAsiaTheme="majorEastAsia" w:hAnsiTheme="majorHAnsi" w:cstheme="majorBidi"/>
+        </w:rPr>
+        <w:t>Il giocatore seguendo ciò che accade davanti a se deve premere il tasto</w:t>
+      </w:r>
+      <w:r>
+        <w:rPr>
+          <w:rFonts w:asciiTheme="majorHAnsi" w:eastAsiaTheme="majorEastAsia" w:hAnsiTheme="majorHAnsi" w:cstheme="majorBidi"/>
+        </w:rPr>
+        <w:t xml:space="preserve"> skill-check [T] e vincerà solo se prem</w:t>
+      </w:r>
+      <w:r>
+        <w:rPr>
+          <w:rFonts w:asciiTheme="majorHAnsi" w:eastAsiaTheme="majorEastAsia" w:hAnsiTheme="majorHAnsi" w:cstheme="majorBidi"/>
+        </w:rPr>
+        <w:t xml:space="preserve">e il tasto </w:t>
+      </w:r>
+      <w:r>
+        <w:rPr>
+          <w:rFonts w:asciiTheme="majorHAnsi" w:eastAsiaTheme="majorEastAsia" w:hAnsiTheme="majorHAnsi" w:cstheme="majorBidi"/>
+        </w:rPr>
+        <w:t xml:space="preserve">quando la lancetta dello skill-check entra nella regione </w:t>
+      </w:r>
+      <w:r>
+        <w:rPr>
+          <w:rFonts w:asciiTheme="majorHAnsi" w:eastAsiaTheme="majorEastAsia" w:hAnsiTheme="majorHAnsi" w:cstheme="majorBidi"/>
+        </w:rPr>
+        <w:t>di successo</w:t>
+      </w:r>
+      <w:r>
+        <w:rPr>
+          <w:rFonts w:asciiTheme="majorHAnsi" w:eastAsiaTheme="majorEastAsia" w:hAnsiTheme="majorHAnsi" w:cstheme="majorBidi"/>
+        </w:rPr>
+        <w:t xml:space="preserve"> del cerchio dove la lancetta scorre veloce verso il fondo scala che se raggiunto farà perdere il giocatore causandone la perdita di energia del 10%.</w:t>
+      </w:r>
+    </w:p>
+    <w:p>
+      <w:pPr>
+        <w:rPr>
+          <w:rFonts w:asciiTheme="majorHAnsi" w:eastAsiaTheme="majorEastAsia" w:hAnsiTheme="majorHAnsi" w:cstheme="majorBidi"/>
+        </w:rPr>
+      </w:pPr>
+      <w:r>
+        <w:rPr>
+          <w:rFonts w:asciiTheme="majorHAnsi" w:eastAsiaTheme="majorEastAsia" w:hAnsiTheme="majorHAnsi" w:cstheme="majorBidi"/>
+        </w:rPr>
+        <w:t>Riporto immagine come esempio:</w:t>
+      </w:r>
+    </w:p>
+    <w:p>
+      <w:pPr>
+        <w:rPr>
+          <w:rFonts w:asciiTheme="majorHAnsi" w:eastAsiaTheme="majorEastAsia" w:hAnsiTheme="majorHAnsi" w:cstheme="majorBidi"/>
           <w:b/>
           <w:bCs/>
         </w:rPr>
       </w:pPr>
       <w:r>
         <w:rPr>
-          <w:rFonts w:asciiTheme="majorHAnsi" w:eastAsiaTheme="majorEastAsia" w:hAnsiTheme="majorHAnsi" w:cstheme="majorBidi"/>
-        </w:rPr>
-        <w:t>Il giocatore seguendo ciò che accade davanti a se deve premere il tasto</w:t>
-      </w:r>
-      <w:r>
-        <w:rPr>
-          <w:rFonts w:asciiTheme="majorHAnsi" w:eastAsiaTheme="majorEastAsia" w:hAnsiTheme="majorHAnsi" w:cstheme="majorBidi"/>
-        </w:rPr>
-        <w:t xml:space="preserve"> skill-check [T] e vincerà solo se premuto quando la lancetta dello skill-check entra nella regione verde del cerchio colorato dove la lancetta scorre veloce verso il fondo scala che se raggiunto farà perdere il giocatore causandone la perdita di energia del 10%.</w:t>
+          <w:noProof/>
+        </w:rPr>
+        <w:drawing>
+          <wp:inline distT="0" distB="0" distL="0" distR="0" wp14:anchorId="4ABB71E0" wp14:editId="401C655E">
+            <wp:extent cx="3381375" cy="1935506"/>
+            <wp:effectExtent l="0" t="0" r="0" b="7620"/>
+            <wp:docPr id="311086208" name="Picture 1" descr="GitHub - wVibzz/DeadByDaylight-Auto-Skill-Check"/>
+            <wp:cNvGraphicFramePr>
+              <a:graphicFrameLocks xmlns:a="http://schemas.openxmlformats.org/drawingml/2006/main" noChangeAspect="1"/>
+            </wp:cNvGraphicFramePr>
+            <a:graphic xmlns:a="http://schemas.openxmlformats.org/drawingml/2006/main">
+              <a:graphicData uri="http://schemas.openxmlformats.org/drawingml/2006/picture">
+                <pic:pic xmlns:pic="http://schemas.openxmlformats.org/drawingml/2006/picture">
+                  <pic:nvPicPr>
+                    <pic:cNvPr id="0" name="Picture 1" descr="GitHub - wVibzz/DeadByDaylight-Auto-Skill-Check"/>
+                    <pic:cNvPicPr>
+                      <a:picLocks noChangeAspect="1" noChangeArrowheads="1"/>
+                    </pic:cNvPicPr>
+                  </pic:nvPicPr>
+                  <pic:blipFill>
+                    <a:blip r:embed="rId8">
+                      <a:extLst>
+                        <a:ext uri="{28A0092B-C50C-407E-A947-70E740481C1C}">
+                          <a14:useLocalDpi xmlns:a14="http://schemas.microsoft.com/office/drawing/2010/main" val="0"/>
+                        </a:ext>
+                      </a:extLst>
+                    </a:blip>
+                    <a:srcRect/>
+                    <a:stretch>
+                      <a:fillRect/>
+                    </a:stretch>
+                  </pic:blipFill>
+                  <pic:spPr bwMode="auto">
+                    <a:xfrm>
+                      <a:off x="0" y="0"/>
+                      <a:ext cx="3387509" cy="1939017"/>
+                    </a:xfrm>
+                    <a:prstGeom prst="rect">
+                      <a:avLst/>
+                    </a:prstGeom>
+                    <a:noFill/>
+                    <a:ln>
+                      <a:noFill/>
+                    </a:ln>
+                  </pic:spPr>
+                </pic:pic>
+              </a:graphicData>
+            </a:graphic>
+          </wp:inline>
+        </w:drawing>
       </w:r>
     </w:p>
     <w:p>
@@ -1842,6 +2047,12 @@
           <w:color w:val="002060"/>
         </w:rPr>
       </w:pPr>
+      <w:r>
+        <w:rPr>
+          <w:rFonts w:asciiTheme="majorHAnsi" w:eastAsiaTheme="majorEastAsia" w:hAnsiTheme="majorHAnsi" w:cstheme="majorBidi"/>
+        </w:rPr>
+        <w:t>Le sfide per vincere i puzzle game e le missioni diventano difficili incrementando la velocità della lancetta dello skill-check.</w:t>
+      </w:r>
     </w:p>
     <w:p>
       <w:pPr>
@@ -2049,7 +2260,6 @@
         <w:rPr>
           <w:rFonts w:asciiTheme="majorHAnsi" w:eastAsiaTheme="majorEastAsia" w:hAnsiTheme="majorHAnsi" w:cstheme="majorBidi"/>
         </w:rPr>
-        <w:lastRenderedPageBreak/>
         <w:t>Gli animali liberati aggiungono melodie al tema musicale principale come feedback sonoro dove la musica armoniosa cresce sempre di più nel bosco.</w:t>
       </w:r>
     </w:p>

</xml_diff>